<commit_message>
modificación de pila de tecnologia y materiales/metodos
</commit_message>
<xml_diff>
--- a/tabla de prueba.docx
+++ b/tabla de prueba.docx
@@ -32,19 +32,7 @@
               <w:rPr>
                 <w:b/>
               </w:rPr>
-              <w:t>Pantalla</w:t>
-            </w:r>
-            <w:r>
-              <w:rPr>
-                <w:b/>
-              </w:rPr>
-              <w:t xml:space="preserve"> </w:t>
-            </w:r>
-            <w:r>
-              <w:rPr>
-                <w:b/>
-              </w:rPr>
-              <w:t>inicial del sistema</w:t>
+              <w:t>Pantalla inicial del sistema</w:t>
             </w:r>
             <w:r>
               <w:rPr>
@@ -238,6 +226,7 @@
             <w:pPr>
               <w:jc w:val="center"/>
             </w:pPr>
+            <w:bookmarkStart w:id="0" w:name="_GoBack" w:colFirst="0" w:colLast="1"/>
             <w:r>
               <w:t>Firma Odontólogo</w:t>
             </w:r>
@@ -253,6 +242,7 @@
         </w:tc>
       </w:tr>
     </w:tbl>
+    <w:bookmarkEnd w:id="0"/>
     <w:p>
       <w:pPr>
         <w:rPr>
@@ -572,10 +562,7 @@
               <w:jc w:val="center"/>
             </w:pPr>
             <w:r>
-              <w:t>00</w:t>
-            </w:r>
-            <w:r>
-              <w:t>3</w:t>
+              <w:t>003</w:t>
             </w:r>
           </w:p>
         </w:tc>
@@ -803,10 +790,7 @@
               <w:jc w:val="center"/>
             </w:pPr>
             <w:r>
-              <w:t>00</w:t>
-            </w:r>
-            <w:r>
-              <w:t>4</w:t>
+              <w:t>004</w:t>
             </w:r>
           </w:p>
         </w:tc>
@@ -1002,13 +986,7 @@
               <w:rPr>
                 <w:b/>
               </w:rPr>
-              <w:t>Agendar citas médicas con p</w:t>
-            </w:r>
-            <w:r>
-              <w:rPr>
-                <w:b/>
-              </w:rPr>
-              <w:t>acientes</w:t>
+              <w:t>Agendar citas médicas con pacientes</w:t>
             </w:r>
           </w:p>
         </w:tc>
@@ -1269,10 +1247,7 @@
               <w:jc w:val="center"/>
             </w:pPr>
             <w:r>
-              <w:t>00</w:t>
-            </w:r>
-            <w:r>
-              <w:t>6</w:t>
+              <w:t>006</w:t>
             </w:r>
           </w:p>
         </w:tc>
@@ -1474,13 +1449,7 @@
                 <w:b/>
               </w:rPr>
               <w:lastRenderedPageBreak/>
-              <w:t>Creación ficha médica</w:t>
-            </w:r>
-            <w:r>
-              <w:rPr>
-                <w:b/>
-              </w:rPr>
-              <w:t xml:space="preserve"> de los pacientes</w:t>
+              <w:t>Creación ficha médica de los pacientes</w:t>
             </w:r>
           </w:p>
         </w:tc>
@@ -1511,10 +1480,7 @@
               <w:jc w:val="center"/>
             </w:pPr>
             <w:r>
-              <w:t>00</w:t>
-            </w:r>
-            <w:r>
-              <w:t>7</w:t>
+              <w:t>007</w:t>
             </w:r>
           </w:p>
         </w:tc>
@@ -1710,13 +1676,7 @@
               <w:rPr>
                 <w:b/>
               </w:rPr>
-              <w:t>Pantalla principal</w:t>
-            </w:r>
-            <w:r>
-              <w:rPr>
-                <w:b/>
-              </w:rPr>
-              <w:t xml:space="preserve"> ficha médica </w:t>
+              <w:t xml:space="preserve">Pantalla principal ficha médica </w:t>
             </w:r>
           </w:p>
         </w:tc>
@@ -1747,10 +1707,7 @@
               <w:jc w:val="center"/>
             </w:pPr>
             <w:r>
-              <w:t>00</w:t>
-            </w:r>
-            <w:r>
-              <w:t>8</w:t>
+              <w:t>008</w:t>
             </w:r>
           </w:p>
         </w:tc>
@@ -1946,13 +1903,7 @@
               <w:rPr>
                 <w:b/>
               </w:rPr>
-              <w:t>Editar información</w:t>
-            </w:r>
-            <w:r>
-              <w:rPr>
-                <w:b/>
-              </w:rPr>
-              <w:t xml:space="preserve"> ficha médica </w:t>
+              <w:t xml:space="preserve">Editar información ficha médica </w:t>
             </w:r>
           </w:p>
         </w:tc>
@@ -2188,25 +2139,7 @@
                 <w:b/>
               </w:rPr>
               <w:lastRenderedPageBreak/>
-              <w:t>Creación de f</w:t>
-            </w:r>
-            <w:r>
-              <w:rPr>
-                <w:b/>
-              </w:rPr>
-              <w:t xml:space="preserve">icha </w:t>
-            </w:r>
-            <w:r>
-              <w:rPr>
-                <w:b/>
-              </w:rPr>
-              <w:t>atención por visita médica</w:t>
-            </w:r>
-            <w:r>
-              <w:rPr>
-                <w:b/>
-              </w:rPr>
-              <w:t xml:space="preserve"> </w:t>
+              <w:t xml:space="preserve">Creación de ficha atención por visita médica </w:t>
             </w:r>
           </w:p>
         </w:tc>
@@ -2237,10 +2170,7 @@
               <w:jc w:val="center"/>
             </w:pPr>
             <w:r>
-              <w:t>0</w:t>
-            </w:r>
-            <w:r>
-              <w:t>10</w:t>
+              <w:t>010</w:t>
             </w:r>
           </w:p>
         </w:tc>
@@ -2436,13 +2366,7 @@
               <w:rPr>
                 <w:b/>
               </w:rPr>
-              <w:t xml:space="preserve">Editar </w:t>
-            </w:r>
-            <w:r>
-              <w:rPr>
-                <w:b/>
-              </w:rPr>
-              <w:t xml:space="preserve">ficha atención por visita médica </w:t>
+              <w:t xml:space="preserve">Editar ficha atención por visita médica </w:t>
             </w:r>
           </w:p>
         </w:tc>
@@ -2473,10 +2397,7 @@
               <w:jc w:val="center"/>
             </w:pPr>
             <w:r>
-              <w:t>01</w:t>
-            </w:r>
-            <w:r>
-              <w:t>1</w:t>
+              <w:t>011</w:t>
             </w:r>
           </w:p>
         </w:tc>
@@ -2672,13 +2593,7 @@
               <w:rPr>
                 <w:b/>
               </w:rPr>
-              <w:t>Pantalla principal de odontograma</w:t>
-            </w:r>
-            <w:r>
-              <w:rPr>
-                <w:b/>
-              </w:rPr>
-              <w:t xml:space="preserve"> </w:t>
+              <w:t xml:space="preserve">Pantalla principal de odontograma </w:t>
             </w:r>
           </w:p>
         </w:tc>
@@ -2709,10 +2624,7 @@
               <w:jc w:val="center"/>
             </w:pPr>
             <w:r>
-              <w:t>01</w:t>
-            </w:r>
-            <w:r>
-              <w:t>2</w:t>
+              <w:t>012</w:t>
             </w:r>
           </w:p>
         </w:tc>
@@ -2914,13 +2826,7 @@
                 <w:b/>
               </w:rPr>
               <w:lastRenderedPageBreak/>
-              <w:t>Registro de información</w:t>
-            </w:r>
-            <w:r>
-              <w:rPr>
-                <w:b/>
-              </w:rPr>
-              <w:t xml:space="preserve"> de odontograma </w:t>
+              <w:t xml:space="preserve">Registro de información de odontograma </w:t>
             </w:r>
           </w:p>
         </w:tc>
@@ -2951,10 +2857,7 @@
               <w:jc w:val="center"/>
             </w:pPr>
             <w:r>
-              <w:t>01</w:t>
-            </w:r>
-            <w:r>
-              <w:t>3</w:t>
+              <w:t>013</w:t>
             </w:r>
           </w:p>
         </w:tc>
@@ -3162,13 +3065,7 @@
               <w:rPr>
                 <w:b/>
               </w:rPr>
-              <w:t xml:space="preserve"> </w:t>
-            </w:r>
-            <w:r>
-              <w:rPr>
-                <w:b/>
-              </w:rPr>
-              <w:t xml:space="preserve">odontograma </w:t>
+              <w:t xml:space="preserve"> odontograma </w:t>
             </w:r>
           </w:p>
         </w:tc>
@@ -3399,19 +3296,7 @@
               <w:rPr>
                 <w:b/>
               </w:rPr>
-              <w:t xml:space="preserve">Pantalla </w:t>
-            </w:r>
-            <w:r>
-              <w:rPr>
-                <w:b/>
-              </w:rPr>
-              <w:t>agenda citas médicas</w:t>
-            </w:r>
-            <w:r>
-              <w:rPr>
-                <w:b/>
-              </w:rPr>
-              <w:t xml:space="preserve"> </w:t>
+              <w:t xml:space="preserve">Pantalla agenda citas médicas </w:t>
             </w:r>
           </w:p>
         </w:tc>
@@ -3884,19 +3769,7 @@
               <w:rPr>
                 <w:b/>
               </w:rPr>
-              <w:t xml:space="preserve">Pantalla calendario </w:t>
-            </w:r>
-            <w:r>
-              <w:rPr>
-                <w:b/>
-              </w:rPr>
-              <w:t>citas médic</w:t>
-            </w:r>
-            <w:r>
-              <w:rPr>
-                <w:b/>
-              </w:rPr>
-              <w:t xml:space="preserve">as </w:t>
+              <w:t xml:space="preserve">Pantalla calendario citas médicas </w:t>
             </w:r>
             <w:r>
               <w:rPr>
@@ -3938,8 +3811,6 @@
             <w:r>
               <w:t>7</w:t>
             </w:r>
-            <w:bookmarkStart w:id="0" w:name="_GoBack"/>
-            <w:bookmarkEnd w:id="0"/>
           </w:p>
         </w:tc>
       </w:tr>

</xml_diff>